<commit_message>
Bugfixes: - Imputation View Compatibility with large amounts of plots - Window now less likely to unexpectedly resize - Correctly retain zoom and colors in annotation view when buttons are pressed
</commit_message>
<xml_diff>
--- a/documentation/Anleitung_NDAS.docx
+++ b/documentation/Anleitung_NDAS.docx
@@ -10,8 +10,21 @@
       <w:r>
         <w:t>Anleitung zur Verwendung des System-</w:t>
       </w:r>
-      <w:r>
-        <w:t>Novelty-Detection-Systems</w:t>
+      <w:proofErr w:type="spellStart"/>
+      <w:r>
+        <w:t>Novelty</w:t>
+      </w:r>
+      <w:proofErr w:type="spellEnd"/>
+      <w:r>
+        <w:t>-</w:t>
+      </w:r>
+      <w:proofErr w:type="spellStart"/>
+      <w:r>
+        <w:t>Detection</w:t>
+      </w:r>
+      <w:proofErr w:type="spellEnd"/>
+      <w:r>
+        <w:t>-Systems</w:t>
       </w:r>
     </w:p>
     <w:p>
@@ -83,10 +96,7 @@
         <w:t xml:space="preserve">Das Programm wurde mit der Programmiersprache Python geschrieben. </w:t>
       </w:r>
       <w:r>
-        <w:t xml:space="preserve">Zu dem Zeitpunkt, als diese Anleitung erstellt wurde, liegt das Programm ausschließlich in einer nicht-kompilierten </w:t>
-      </w:r>
-      <w:r>
-        <w:t xml:space="preserve">Version vor, d.h. es gibt keine ausführbare Datei. </w:t>
+        <w:t xml:space="preserve">Zu dem Zeitpunkt, als diese Anleitung erstellt wurde, liegt das Programm ausschließlich in einer nicht-kompilierten Version vor, d.h. es gibt keine ausführbare Datei. </w:t>
       </w:r>
       <w:r>
         <w:t xml:space="preserve">Um es auszuführen, muss daher Python auf dem Computer installiert sein. Die neuesten Versionen zu den jeweiligen Betriebssystemen können unter folgendem Link heruntergeladen werden: </w:t>
@@ -134,11 +144,61 @@
       <w:r>
         <w:t xml:space="preserve">Ein Modul kann installiert werden, indem in der Kommandozeile folgender Befehl eingegeben wird: </w:t>
       </w:r>
-      <w:r>
-        <w:rPr>
-          <w:i/>
-        </w:rPr>
-        <w:t>python -m pip install &lt;paketname&gt;.</w:t>
+      <w:proofErr w:type="spellStart"/>
+      <w:r>
+        <w:rPr>
+          <w:i/>
+        </w:rPr>
+        <w:t>python</w:t>
+      </w:r>
+      <w:proofErr w:type="spellEnd"/>
+      <w:r>
+        <w:rPr>
+          <w:i/>
+        </w:rPr>
+        <w:t xml:space="preserve"> -m </w:t>
+      </w:r>
+      <w:proofErr w:type="spellStart"/>
+      <w:r>
+        <w:rPr>
+          <w:i/>
+        </w:rPr>
+        <w:t>pip</w:t>
+      </w:r>
+      <w:proofErr w:type="spellEnd"/>
+      <w:r>
+        <w:rPr>
+          <w:i/>
+        </w:rPr>
+        <w:t xml:space="preserve"> </w:t>
+      </w:r>
+      <w:proofErr w:type="spellStart"/>
+      <w:r>
+        <w:rPr>
+          <w:i/>
+        </w:rPr>
+        <w:t>install</w:t>
+      </w:r>
+      <w:proofErr w:type="spellEnd"/>
+      <w:r>
+        <w:rPr>
+          <w:i/>
+        </w:rPr>
+        <w:t xml:space="preserve"> &lt;</w:t>
+      </w:r>
+      <w:proofErr w:type="spellStart"/>
+      <w:r>
+        <w:rPr>
+          <w:i/>
+        </w:rPr>
+        <w:t>paketname</w:t>
+      </w:r>
+      <w:proofErr w:type="spellEnd"/>
+      <w:r>
+        <w:rPr>
+          <w:i/>
+        </w:rPr>
+        <w:t>&gt;.</w:t>
       </w:r>
     </w:p>
     <w:p>
@@ -176,11 +236,19 @@
       <w:r>
         <w:t xml:space="preserve">(im Ordner NDAS). Um es aufzurufen, muss man also in der Kommandozeile in den Ordner NDAS wechseln und den Befehl </w:t>
       </w:r>
-      <w:r>
-        <w:rPr>
-          <w:i/>
-        </w:rPr>
-        <w:t xml:space="preserve">python ndas.py </w:t>
+      <w:proofErr w:type="spellStart"/>
+      <w:r>
+        <w:rPr>
+          <w:i/>
+        </w:rPr>
+        <w:t>python</w:t>
+      </w:r>
+      <w:proofErr w:type="spellEnd"/>
+      <w:r>
+        <w:rPr>
+          <w:i/>
+        </w:rPr>
+        <w:t xml:space="preserve"> ndas.py </w:t>
       </w:r>
       <w:r>
         <w:t>ausführen. Wenn Python und alle benötigten Module erfolgreich installiert wurden, startet das Programm und es öffnet sich die Hauptansicht.</w:t>
@@ -213,11 +281,17 @@
         <w:jc w:val="both"/>
       </w:pPr>
       <w:r>
-        <w:t xml:space="preserve">Am oberen Bildschirmrand befindet sich eine Menüleiste, über welchen man Patientendaten importieren kann sowie der aktuelle Zustand gespeichert und der Plot in verschiedene Formate exportiert </w:t>
+        <w:t>Am oberen Bildschirmrand befindet sich eine Menüleiste, über welchen man Patientendaten importieren</w:t>
+      </w:r>
+      <w:r>
+        <w:t xml:space="preserve"> und exportieren</w:t>
+      </w:r>
+      <w:r>
+        <w:t xml:space="preserve"> kann sowie der aktuelle Zustand gespeichert und der Plot in verschiedene </w:t>
       </w:r>
       <w:r>
         <w:lastRenderedPageBreak/>
-        <w:t xml:space="preserve">werden kann. </w:t>
+        <w:t xml:space="preserve">Formate exportiert werden kann. </w:t>
       </w:r>
       <w:r>
         <w:t>Unter der Menüleiste befinden sich einige Registerkarten, mit denen zwischen den verschiedenen Modulen der Software umgeschaltet werden kann.</w:t>
@@ -245,6 +319,17 @@
       <w:r>
         <w:t>Oberhalb des Koordinatensystems befinden sich Steuerelemente, mithilfe derer ausgewählte Datenpunkte annotiert werden können.</w:t>
       </w:r>
+      <w:r>
+        <w:t xml:space="preserve"> Zusätzlich können die ausgewählten Punkte manuell als </w:t>
+      </w:r>
+      <w:proofErr w:type="spellStart"/>
+      <w:r>
+        <w:t>Novelty</w:t>
+      </w:r>
+      <w:proofErr w:type="spellEnd"/>
+      <w:r>
+        <w:t xml:space="preserve"> markiert bzw. entmarkiert werden.</w:t>
+      </w:r>
     </w:p>
     <w:p>
       <w:pPr>
@@ -260,7 +345,23 @@
         <w:t xml:space="preserve">Analysis Settings, </w:t>
       </w:r>
       <w:r>
-        <w:t xml:space="preserve">kann ein Novelty-Detection-Algorithmus ausgewählt und ausgeführt werden. </w:t>
+        <w:t xml:space="preserve">kann ein </w:t>
+      </w:r>
+      <w:proofErr w:type="spellStart"/>
+      <w:r>
+        <w:t>Novelty</w:t>
+      </w:r>
+      <w:proofErr w:type="spellEnd"/>
+      <w:r>
+        <w:t>-</w:t>
+      </w:r>
+      <w:proofErr w:type="spellStart"/>
+      <w:r>
+        <w:t>Detection</w:t>
+      </w:r>
+      <w:proofErr w:type="spellEnd"/>
+      <w:r>
+        <w:t xml:space="preserve">-Algorithmus ausgewählt und ausgeführt werden. </w:t>
       </w:r>
       <w:r>
         <w:t xml:space="preserve">Im Bereich </w:t>
@@ -269,16 +370,38 @@
         <w:rPr>
           <w:i/>
         </w:rPr>
-        <w:t xml:space="preserve">Data Slicing </w:t>
+        <w:t xml:space="preserve">Data </w:t>
+      </w:r>
+      <w:proofErr w:type="spellStart"/>
+      <w:r>
+        <w:rPr>
+          <w:i/>
+        </w:rPr>
+        <w:t>Slicing</w:t>
+      </w:r>
+      <w:proofErr w:type="spellEnd"/>
+      <w:r>
+        <w:rPr>
+          <w:i/>
+        </w:rPr>
+        <w:t xml:space="preserve"> </w:t>
       </w:r>
       <w:r>
         <w:t xml:space="preserve">kann die Menge der Datenpunkte auf ein bestimmtes Intervall eingegrenzt werden. Im Bereich </w:t>
       </w:r>
-      <w:r>
-        <w:rPr>
-          <w:i/>
-        </w:rPr>
-        <w:t xml:space="preserve">Visualization </w:t>
+      <w:proofErr w:type="spellStart"/>
+      <w:r>
+        <w:rPr>
+          <w:i/>
+        </w:rPr>
+        <w:t>Visualization</w:t>
+      </w:r>
+      <w:proofErr w:type="spellEnd"/>
+      <w:r>
+        <w:rPr>
+          <w:i/>
+        </w:rPr>
+        <w:t xml:space="preserve"> </w:t>
       </w:r>
       <w:r>
         <w:t>können einige grafische Einstellungen am Plot vorgenommen werden. Zudem kann hier der darzustellende Plot ausgewählt werden, falls mehrere Parameter in den geladenen Daten verfügbar sind.</w:t>
@@ -291,8 +414,21 @@
       <w:r>
         <w:t xml:space="preserve">Nach dem Ausführen eines </w:t>
       </w:r>
-      <w:r>
-        <w:t>Novelty-Detection-Algorithmus werden die Datenpunkte verschiedenfarbig markiert. Die verschiedenen Datenpunkte bedeuten im Einzelnen folgendes:</w:t>
+      <w:proofErr w:type="spellStart"/>
+      <w:r>
+        <w:t>Novelty</w:t>
+      </w:r>
+      <w:proofErr w:type="spellEnd"/>
+      <w:r>
+        <w:t>-</w:t>
+      </w:r>
+      <w:proofErr w:type="spellStart"/>
+      <w:r>
+        <w:t>Detection</w:t>
+      </w:r>
+      <w:proofErr w:type="spellEnd"/>
+      <w:r>
+        <w:t>-Algorithmus werden die Datenpunkte verschiedenfarbig markiert. Die verschiedenen Datenpunkte bedeuten im Einzelnen folgendes:</w:t>
       </w:r>
     </w:p>
     <w:p>
@@ -382,7 +518,435 @@
     </w:p>
     <w:p>
       <w:pPr>
+        <w:jc w:val="both"/>
+      </w:pPr>
+      <w:r>
+        <w:t xml:space="preserve">Ausführungen des </w:t>
+      </w:r>
+      <w:proofErr w:type="spellStart"/>
+      <w:r>
+        <w:t>Impuation</w:t>
+      </w:r>
+      <w:proofErr w:type="spellEnd"/>
+      <w:r>
+        <w:t xml:space="preserve"> (nächster Tab) erzeugen folgende zusätzliche Farben:</w:t>
+      </w:r>
+    </w:p>
+    <w:p>
+      <w:pPr>
+        <w:pStyle w:val="Listenabsatz"/>
+        <w:numPr>
+          <w:ilvl w:val="0"/>
+          <w:numId w:val="1"/>
+        </w:numPr>
+        <w:jc w:val="both"/>
+      </w:pPr>
+      <w:r>
+        <w:t>Pink: Punkte, die vorher nicht in den Daten waren und ergänzt wurden</w:t>
+      </w:r>
+    </w:p>
+    <w:p>
+      <w:pPr>
+        <w:pStyle w:val="Listenabsatz"/>
+        <w:numPr>
+          <w:ilvl w:val="0"/>
+          <w:numId w:val="1"/>
+        </w:numPr>
+        <w:jc w:val="both"/>
+      </w:pPr>
+      <w:r>
+        <w:t xml:space="preserve">Violett: Punkte, die </w:t>
+      </w:r>
+      <w:r>
+        <w:t>vorher in den Daten waren aber entfernt wurden</w:t>
+      </w:r>
+    </w:p>
+    <w:p>
+      <w:pPr>
         <w:pStyle w:val="berschrift3"/>
+        <w:rPr>
+          <w:lang w:val="en-US"/>
+        </w:rPr>
+      </w:pPr>
+      <w:r>
+        <w:rPr>
+          <w:lang w:val="en-US"/>
+        </w:rPr>
+        <w:t>Data I</w:t>
+      </w:r>
+      <w:r>
+        <w:rPr>
+          <w:lang w:val="en-US"/>
+        </w:rPr>
+        <w:t>mputation</w:t>
+      </w:r>
+    </w:p>
+    <w:p>
+      <w:r>
+        <w:t xml:space="preserve">In der </w:t>
+      </w:r>
+      <w:proofErr w:type="spellStart"/>
+      <w:r>
+        <w:t>Imputationsansicht</w:t>
+      </w:r>
+      <w:proofErr w:type="spellEnd"/>
+      <w:r>
+        <w:t xml:space="preserve"> wird e</w:t>
+      </w:r>
+      <w:r>
+        <w:t>in Überblick über die vorhandenen Daten gewährt.</w:t>
+      </w:r>
+    </w:p>
+    <w:p>
+      <w:r>
+        <w:t xml:space="preserve">Auf der </w:t>
+      </w:r>
+      <w:r>
+        <w:t>l</w:t>
+      </w:r>
+      <w:r>
+        <w:t xml:space="preserve">inken Seite werden die Zeitverläufe der im Datensatz vorhandenen Datenreihen, sowie die dazugehörigen Statistiken (Punktzahl, Wertebereich, Mittelwert, </w:t>
+      </w:r>
+      <w:proofErr w:type="spellStart"/>
+      <w:r>
+        <w:t>Quartile</w:t>
+      </w:r>
+      <w:proofErr w:type="spellEnd"/>
+      <w:r>
+        <w:t xml:space="preserve">) angegeben. </w:t>
+      </w:r>
+      <w:r>
+        <w:br/>
+        <w:t>Ganz oben wird zusätzlich der Zeitverlauf von Diagnosen dargestellt, wobei Veränderungen als blaue Box dargestellt werden. Wenn die Maus über eine solche Box gehalten wird werden</w:t>
+      </w:r>
+      <w:r>
+        <w:t xml:space="preserve"> die Informationen zu den Diagnosen-Veränderungen des jeweiligen Zeitpunkts angezeigt. (Die Linke Seite wird erst angezeigt wenn ein Datensatz reingeladen wurde)</w:t>
+      </w:r>
+    </w:p>
+    <w:p>
+      <w:r>
+        <w:t xml:space="preserve">Auf der rechten Seite sind die Steuerelemente und zusätzliche Informationen zu finden. In der Box </w:t>
+      </w:r>
+      <w:r>
+        <w:rPr>
+          <w:i/>
+          <w:iCs/>
+        </w:rPr>
+        <w:t>Data Imputation Settings</w:t>
+      </w:r>
+      <w:r>
+        <w:rPr>
+          <w:i/>
+          <w:iCs/>
+        </w:rPr>
+        <w:t xml:space="preserve"> </w:t>
+      </w:r>
+      <w:r>
+        <w:t xml:space="preserve">kann die </w:t>
+      </w:r>
+      <w:proofErr w:type="spellStart"/>
+      <w:r>
+        <w:t>Imputationsmethode</w:t>
+      </w:r>
+      <w:proofErr w:type="spellEnd"/>
+      <w:r>
+        <w:t xml:space="preserve"> gewählt werden. Der ermittelte Median-Zeitabstand zwischen Messungen ist dort zu finden. Darunter kann gewählt werden ob Zwischenpunkte erzeugt werden sollen um die Datendichte zu erhöhen (Dichte-Multiplikator). Schließlich kann per Knopfdruck eine Imputation durchgeführt werden.</w:t>
+      </w:r>
+      <w:r>
+        <w:br/>
+      </w:r>
+      <w:r>
+        <w:t xml:space="preserve">In der Box </w:t>
+      </w:r>
+      <w:r>
+        <w:rPr>
+          <w:i/>
+          <w:iCs/>
+        </w:rPr>
+        <w:t xml:space="preserve">Data </w:t>
+      </w:r>
+      <w:proofErr w:type="spellStart"/>
+      <w:r>
+        <w:rPr>
+          <w:i/>
+          <w:iCs/>
+        </w:rPr>
+        <w:t>Visualization</w:t>
+      </w:r>
+      <w:proofErr w:type="spellEnd"/>
+      <w:r>
+        <w:rPr>
+          <w:i/>
+          <w:iCs/>
+        </w:rPr>
+        <w:t xml:space="preserve"> Settings</w:t>
+      </w:r>
+      <w:r>
+        <w:t xml:space="preserve"> können Datenreihen versteckt w</w:t>
+      </w:r>
+      <w:r>
+        <w:t xml:space="preserve">erden, sowie der X-Betrachtungsbereich gewählt werden. Außerdem ist es hier möglich das </w:t>
+      </w:r>
+      <w:proofErr w:type="spellStart"/>
+      <w:r>
+        <w:t>Imputationsergebnis</w:t>
+      </w:r>
+      <w:proofErr w:type="spellEnd"/>
+      <w:r>
+        <w:t xml:space="preserve"> mit den Ursprungsdaten zu vergleichen indem die </w:t>
+      </w:r>
+      <w:proofErr w:type="spellStart"/>
+      <w:r>
+        <w:t>Toggle</w:t>
+      </w:r>
+      <w:proofErr w:type="spellEnd"/>
+      <w:r>
+        <w:t xml:space="preserve"> bedient wird.</w:t>
+      </w:r>
+      <w:r>
+        <w:br/>
+      </w:r>
+      <w:r>
+        <w:t xml:space="preserve">Mit Click auf </w:t>
+      </w:r>
+      <w:proofErr w:type="spellStart"/>
+      <w:r>
+        <w:rPr>
+          <w:i/>
+          <w:iCs/>
+        </w:rPr>
+        <w:t>Apply</w:t>
+      </w:r>
+      <w:proofErr w:type="spellEnd"/>
+      <w:r>
+        <w:t xml:space="preserve"> </w:t>
+      </w:r>
+      <w:proofErr w:type="spellStart"/>
+      <w:r>
+        <w:rPr>
+          <w:i/>
+          <w:iCs/>
+        </w:rPr>
+        <w:t>imputation</w:t>
+      </w:r>
+      <w:proofErr w:type="spellEnd"/>
+      <w:r>
+        <w:rPr>
+          <w:i/>
+          <w:iCs/>
+        </w:rPr>
+        <w:t xml:space="preserve"> </w:t>
+      </w:r>
+      <w:proofErr w:type="spellStart"/>
+      <w:r>
+        <w:rPr>
+          <w:i/>
+          <w:iCs/>
+        </w:rPr>
+        <w:t>results</w:t>
+      </w:r>
+      <w:proofErr w:type="spellEnd"/>
+      <w:r>
+        <w:rPr>
+          <w:i/>
+          <w:iCs/>
+        </w:rPr>
+        <w:t xml:space="preserve"> </w:t>
+      </w:r>
+      <w:proofErr w:type="spellStart"/>
+      <w:r>
+        <w:rPr>
+          <w:i/>
+          <w:iCs/>
+        </w:rPr>
+        <w:t>onto</w:t>
+      </w:r>
+      <w:proofErr w:type="spellEnd"/>
+      <w:r>
+        <w:rPr>
+          <w:i/>
+          <w:iCs/>
+        </w:rPr>
+        <w:t xml:space="preserve"> </w:t>
+      </w:r>
+      <w:proofErr w:type="spellStart"/>
+      <w:r>
+        <w:rPr>
+          <w:i/>
+          <w:iCs/>
+        </w:rPr>
+        <w:t>loaded</w:t>
+      </w:r>
+      <w:proofErr w:type="spellEnd"/>
+      <w:r>
+        <w:rPr>
+          <w:i/>
+          <w:iCs/>
+        </w:rPr>
+        <w:t xml:space="preserve"> </w:t>
+      </w:r>
+      <w:proofErr w:type="spellStart"/>
+      <w:r>
+        <w:rPr>
+          <w:i/>
+          <w:iCs/>
+        </w:rPr>
+        <w:t>dataset</w:t>
+      </w:r>
+      <w:proofErr w:type="spellEnd"/>
+      <w:r>
+        <w:t xml:space="preserve"> wird der interne</w:t>
+      </w:r>
+      <w:r>
+        <w:t xml:space="preserve"> Datensatz durch dir imputierten Werte ersetzt (sodass alle anderen Tabs dann mit den imputierten Daten arbeiten). </w:t>
+      </w:r>
+    </w:p>
+    <w:p>
+      <w:pPr>
+        <w:jc w:val="both"/>
+      </w:pPr>
+      <w:r>
+        <w:lastRenderedPageBreak/>
+        <w:t xml:space="preserve">In der </w:t>
+      </w:r>
+      <w:r>
+        <w:rPr>
+          <w:i/>
+          <w:iCs/>
+        </w:rPr>
+        <w:t xml:space="preserve">Box Patient Information </w:t>
+      </w:r>
+      <w:r>
+        <w:t xml:space="preserve">werden schließlich Informationen </w:t>
+      </w:r>
+      <w:r>
+        <w:t>zum aktuellen Patienten</w:t>
+      </w:r>
+      <w:r>
+        <w:t xml:space="preserve"> angezeigt. Neben angaben wie ID, </w:t>
+      </w:r>
+      <w:r>
+        <w:t xml:space="preserve">Geschlecht, Alter, Ethnizität, Größe, Gewicht und BMI werden hier nochmal alle während des Betrachtungszeitraums auftretenden Diagnosen hervorgehoben. </w:t>
+      </w:r>
+      <w:r>
+        <w:t xml:space="preserve">Wenn die Maus über eine Diagnose gehalten </w:t>
+      </w:r>
+      <w:r>
+        <w:t>wird,</w:t>
+      </w:r>
+      <w:r>
+        <w:t xml:space="preserve"> erscheint die Bezeichnung der Diagnosegruppe, sowie ein Zeitverlauf der Diagnose (wann wurde sie hinzugefügt bzw. entfernt)</w:t>
+      </w:r>
+    </w:p>
+    <w:p>
+      <w:pPr>
+        <w:pStyle w:val="berschrift3"/>
+      </w:pPr>
+      <w:proofErr w:type="spellStart"/>
+      <w:r>
+        <w:t>Mass</w:t>
+      </w:r>
+      <w:proofErr w:type="spellEnd"/>
+      <w:r>
+        <w:t xml:space="preserve"> Error-</w:t>
+      </w:r>
+      <w:proofErr w:type="spellStart"/>
+      <w:r>
+        <w:t>Correction</w:t>
+      </w:r>
+      <w:proofErr w:type="spellEnd"/>
+    </w:p>
+    <w:p>
+      <w:r>
+        <w:t xml:space="preserve">In diesem Bereich </w:t>
+      </w:r>
+      <w:r>
+        <w:t xml:space="preserve">kann </w:t>
+      </w:r>
+      <w:proofErr w:type="spellStart"/>
+      <w:r>
+        <w:t>Novelty-Detection</w:t>
+      </w:r>
+      <w:proofErr w:type="spellEnd"/>
+      <w:r>
+        <w:t xml:space="preserve"> und Imputation automatisiert auf mehrere Patientendaten parallel durchgeführt werden. Der Bereich ist von den anderen Bereichen entkoppelt. Zunächst müssen die zu korrigierenden Patientendaten ausgewählt und ein Zielordner (sowie Namenszusatz) gewählt werden. Weiterhin </w:t>
+      </w:r>
+      <w:r>
+        <w:t>kann gewählt werden ob zusätzlich eine „Maskenmatrix“ exportiert wird</w:t>
+      </w:r>
+      <w:r>
+        <w:t>,</w:t>
+      </w:r>
+      <w:r>
+        <w:t xml:space="preserve"> die darstellt welche Werte verändert wurden.</w:t>
+      </w:r>
+      <w:r>
+        <w:br/>
+        <w:t xml:space="preserve">Schließlich werden die Detektions- und </w:t>
+      </w:r>
+      <w:proofErr w:type="spellStart"/>
+      <w:r>
+        <w:t>Imputations</w:t>
+      </w:r>
+      <w:proofErr w:type="spellEnd"/>
+      <w:r>
+        <w:t>-Methoden gewählt.</w:t>
+      </w:r>
+    </w:p>
+    <w:p>
+      <w:r>
+        <w:t>Durch Drücken</w:t>
+      </w:r>
+      <w:r>
+        <w:t xml:space="preserve"> der ausführen Taste wird die Datenkorrektion mit den gewählten Optionen gestartet. Ein Fortschrittsbalken zeigt den a</w:t>
+      </w:r>
+      <w:r>
+        <w:t>l</w:t>
+      </w:r>
+      <w:r>
+        <w:t xml:space="preserve">lgemeinen Fortschritt sowie die errechnete übrige Zeit an. Darunter wird für die aktuell aktiven Operationen deren individueller Fortschritt gezeigt. </w:t>
+      </w:r>
+      <w:r>
+        <w:t xml:space="preserve">Mittels des </w:t>
+      </w:r>
+      <w:r>
+        <w:rPr>
+          <w:i/>
+          <w:iCs/>
+        </w:rPr>
+        <w:t xml:space="preserve">Early </w:t>
+      </w:r>
+      <w:proofErr w:type="spellStart"/>
+      <w:r>
+        <w:rPr>
+          <w:i/>
+          <w:iCs/>
+        </w:rPr>
+        <w:t>Stop</w:t>
+      </w:r>
+      <w:proofErr w:type="spellEnd"/>
+      <w:r>
+        <w:t xml:space="preserve"> Knopfes kann die Ausführung frühzeitig beendet werden. Hier werden die noch nicht begonnenen Datenkorrektionen abgebrochen, sodass nur noch die Laufenden Prozesse beendet werden müssen.</w:t>
+      </w:r>
+    </w:p>
+    <w:p>
+      <w:pPr>
+        <w:pStyle w:val="berschrift3"/>
+      </w:pPr>
+      <w:proofErr w:type="spellStart"/>
+      <w:r>
+        <w:t>Statistics</w:t>
+      </w:r>
+      <w:proofErr w:type="spellEnd"/>
+    </w:p>
+    <w:p>
+      <w:r>
+        <w:t>In diesem Bereich werden einige statistische Informationen über die importierten Patientendaten grafisch dargestellt.</w:t>
+      </w:r>
+    </w:p>
+    <w:p>
+      <w:pPr>
+        <w:pStyle w:val="berschrift3"/>
         <w:jc w:val="both"/>
       </w:pPr>
       <w:r>
@@ -428,6 +992,9 @@
       <w:r>
         <w:t xml:space="preserve"> Hierbei können verschiedene Anomalien eingebaut werden.</w:t>
       </w:r>
+      <w:r>
+        <w:t xml:space="preserve"> (Dieser Tab wird aktuell überarbeitet und ist daher nicht aktiv)</w:t>
+      </w:r>
     </w:p>
     <w:p>
       <w:pPr>
@@ -442,23 +1009,34 @@
         <w:jc w:val="both"/>
       </w:pPr>
       <w:r>
-        <w:t xml:space="preserve">Das Benchmarksystem baut auf dem Datengenerator auf und ermöglicht es, verschiedene Novelty-Detection-Algorithmen zu testen. </w:t>
+        <w:t xml:space="preserve">Das </w:t>
+      </w:r>
+      <w:proofErr w:type="spellStart"/>
+      <w:r>
+        <w:t>Benchmarksystem</w:t>
+      </w:r>
+      <w:proofErr w:type="spellEnd"/>
+      <w:r>
+        <w:t xml:space="preserve"> baut auf dem Datengenerator auf und ermöglicht es, verschiedene </w:t>
+      </w:r>
+      <w:proofErr w:type="spellStart"/>
+      <w:r>
+        <w:t>Novelty</w:t>
+      </w:r>
+      <w:proofErr w:type="spellEnd"/>
+      <w:r>
+        <w:t>-</w:t>
+      </w:r>
+      <w:proofErr w:type="spellStart"/>
+      <w:r>
+        <w:t>Detection</w:t>
+      </w:r>
+      <w:proofErr w:type="spellEnd"/>
+      <w:r>
+        <w:t xml:space="preserve">-Algorithmen zu testen. </w:t>
       </w:r>
       <w:r>
         <w:t>Im ersten Schritt werden die Testdaten generiert, im zweiten Schritt werden die zu testenden Algorithmen ausgewählt und anschließend erhält man eine Übersicht, anhand derer zu erkennen ist, wie gut der Algorithmus Anomalien erkannt hat. Dies funktioniert logischerweise nur auf generierten Testdaten, bei denen die Anomalien bereits im Vorfeld bekannt sind.</w:t>
-      </w:r>
-    </w:p>
-    <w:p>
-      <w:pPr>
-        <w:pStyle w:val="berschrift3"/>
-      </w:pPr>
-      <w:r>
-        <w:t>Statistics</w:t>
-      </w:r>
-    </w:p>
-    <w:p>
-      <w:r>
-        <w:t>In diesem Bereich werden einige statistische Informationen über die importierten Patientendaten grafisch dargestellt.</w:t>
       </w:r>
     </w:p>
     <w:sectPr>

</xml_diff>